<commit_message>
added my bit to report
Added a description of CNN work with TensorFlow and updated the action points slightly
</commit_message>
<xml_diff>
--- a/SS EK Report 20171025.docx
+++ b/SS EK Report 20171025.docx
@@ -1,6 +1,6 @@
 
 <file path=word/document.xml><?xml version="1.0" encoding="utf-8"?>
-<w:document xmlns:wpc="http://schemas.microsoft.com/office/word/2010/wordprocessingCanvas" xmlns:cx="http://schemas.microsoft.com/office/drawing/2014/chartex" xmlns:cx1="http://schemas.microsoft.com/office/drawing/2015/9/8/chartex" xmlns:cx2="http://schemas.microsoft.com/office/drawing/2015/10/21/chartex" xmlns:cx3="http://schemas.microsoft.com/office/drawing/2016/5/9/chartex" xmlns:cx4="http://schemas.microsoft.com/office/drawing/2016/5/10/chartex" xmlns:cx5="http://schemas.microsoft.com/office/drawing/2016/5/11/chartex" xmlns:cx6="http://schemas.microsoft.com/office/drawing/2016/5/12/chartex" xmlns:cx7="http://schemas.microsoft.com/office/drawing/2016/5/13/chartex" xmlns:cx8="http://schemas.microsoft.com/office/drawing/2016/5/14/chartex" xmlns:mc="http://schemas.openxmlformats.org/markup-compatibility/2006" xmlns:aink="http://schemas.microsoft.com/office/drawing/2016/ink" xmlns:am3d="http://schemas.microsoft.com/office/drawing/2017/model3d" xmlns:o="urn:schemas-microsoft-com:office:office" xmlns:r="http://schemas.openxmlformats.org/officeDocument/2006/relationships" xmlns:m="http://schemas.openxmlformats.org/officeDocument/2006/math" xmlns:v="urn:schemas-microsoft-com:vml" xmlns:wp14="http://schemas.microsoft.com/office/word/2010/wordprocessingDrawing" xmlns:wp="http://schemas.openxmlformats.org/drawingml/2006/wordprocessingDrawing" xmlns:w10="urn:schemas-microsoft-com:office:word" xmlns:w="http://schemas.openxmlformats.org/wordprocessingml/2006/main" xmlns:w14="http://schemas.microsoft.com/office/word/2010/wordml" xmlns:w15="http://schemas.microsoft.com/office/word/2012/wordml" xmlns:w16se="http://schemas.microsoft.com/office/word/2015/wordml/symex" xmlns:wpg="http://schemas.microsoft.com/office/word/2010/wordprocessingGroup" xmlns:wpi="http://schemas.microsoft.com/office/word/2010/wordprocessingInk" xmlns:wne="http://schemas.microsoft.com/office/word/2006/wordml" xmlns:wps="http://schemas.microsoft.com/office/word/2010/wordprocessingShape" mc:Ignorable="w14 w15 w16se wp14">
+<w:document xmlns:wpc="http://schemas.microsoft.com/office/word/2010/wordprocessingCanvas" xmlns:cx="http://schemas.microsoft.com/office/drawing/2014/chartex" xmlns:cx1="http://schemas.microsoft.com/office/drawing/2015/9/8/chartex" xmlns:cx2="http://schemas.microsoft.com/office/drawing/2015/10/21/chartex" xmlns:cx3="http://schemas.microsoft.com/office/drawing/2016/5/9/chartex" xmlns:cx4="http://schemas.microsoft.com/office/drawing/2016/5/10/chartex" xmlns:cx5="http://schemas.microsoft.com/office/drawing/2016/5/11/chartex" xmlns:cx6="http://schemas.microsoft.com/office/drawing/2016/5/12/chartex" xmlns:cx7="http://schemas.microsoft.com/office/drawing/2016/5/13/chartex" xmlns:cx8="http://schemas.microsoft.com/office/drawing/2016/5/14/chartex" xmlns:mc="http://schemas.openxmlformats.org/markup-compatibility/2006" xmlns:aink="http://schemas.microsoft.com/office/drawing/2016/ink" xmlns:am3d="http://schemas.microsoft.com/office/drawing/2017/model3d" xmlns:o="urn:schemas-microsoft-com:office:office" xmlns:r="http://schemas.openxmlformats.org/officeDocument/2006/relationships" xmlns:m="http://schemas.openxmlformats.org/officeDocument/2006/math" xmlns:v="urn:schemas-microsoft-com:vml" xmlns:wp14="http://schemas.microsoft.com/office/word/2010/wordprocessingDrawing" xmlns:wp="http://schemas.openxmlformats.org/drawingml/2006/wordprocessingDrawing" xmlns:w10="urn:schemas-microsoft-com:office:word" xmlns:w="http://schemas.openxmlformats.org/wordprocessingml/2006/main" xmlns:w14="http://schemas.microsoft.com/office/word/2010/wordml" xmlns:w15="http://schemas.microsoft.com/office/word/2012/wordml" xmlns:w16cid="http://schemas.microsoft.com/office/word/2016/wordml/cid" xmlns:w16se="http://schemas.microsoft.com/office/word/2015/wordml/symex" xmlns:wpg="http://schemas.microsoft.com/office/word/2010/wordprocessingGroup" xmlns:wpi="http://schemas.microsoft.com/office/word/2010/wordprocessingInk" xmlns:wne="http://schemas.microsoft.com/office/word/2006/wordml" xmlns:wps="http://schemas.microsoft.com/office/word/2010/wordprocessingShape" mc:Ignorable="w14 w15 w16se w16cid wp14">
   <w:body>
     <w:p>
       <w:pPr>
@@ -438,22 +438,32 @@
       <w:r>
         <w:t xml:space="preserve">Figure </w:t>
       </w:r>
-      <w:fldSimple w:instr=" SEQ Figure \* ARABIC ">
-        <w:r>
-          <w:rPr>
-            <w:noProof/>
-          </w:rPr>
-          <w:t>1</w:t>
-        </w:r>
-      </w:fldSimple>
-      <w:r>
-        <w:t xml:space="preserve">: a) </w:t>
-      </w:r>
-      <w:r>
-        <w:t>[76x56</w:t>
-      </w:r>
-      <w:r>
-        <w:t xml:space="preserve">] Original image </w:t>
+      <w:r>
+        <w:fldChar w:fldCharType="begin"/>
+      </w:r>
+      <w:r>
+        <w:instrText xml:space="preserve"> SEQ Fig</w:instrText>
+      </w:r>
+      <w:r>
+        <w:instrText xml:space="preserve">ure \* ARABIC </w:instrText>
+      </w:r>
+      <w:r>
+        <w:fldChar w:fldCharType="separate"/>
+      </w:r>
+      <w:r>
+        <w:rPr>
+          <w:noProof/>
+        </w:rPr>
+        <w:t>1</w:t>
+      </w:r>
+      <w:r>
+        <w:rPr>
+          <w:noProof/>
+        </w:rPr>
+        <w:fldChar w:fldCharType="end"/>
+      </w:r>
+      <w:r>
+        <w:t xml:space="preserve">: a) [76x56] Original image </w:t>
       </w:r>
       <w:proofErr w:type="gramStart"/>
       <w:r>
@@ -497,8 +507,46 @@
         </w:rPr>
         <w:t>.</w:t>
       </w:r>
-      <w:bookmarkStart w:id="0" w:name="_GoBack"/>
-      <w:bookmarkEnd w:id="0"/>
+    </w:p>
+    <w:p>
+      <w:pPr>
+        <w:keepNext/>
+        <w:rPr>
+          <w:rFonts w:ascii="Times New Roman" w:hAnsi="Times New Roman" w:cs="Times New Roman"/>
+          <w:sz w:val="24"/>
+          <w:szCs w:val="24"/>
+          <w:lang w:val="en-GB"/>
+        </w:rPr>
+      </w:pPr>
+      <w:r>
+        <w:rPr>
+          <w:rFonts w:ascii="Times New Roman" w:hAnsi="Times New Roman" w:cs="Times New Roman"/>
+          <w:sz w:val="24"/>
+          <w:szCs w:val="24"/>
+          <w:lang w:val="en-GB"/>
+        </w:rPr>
+        <w:t xml:space="preserve">Using the MNIST tutorial on the </w:t>
+      </w:r>
+      <w:proofErr w:type="spellStart"/>
+      <w:r>
+        <w:rPr>
+          <w:rFonts w:ascii="Times New Roman" w:hAnsi="Times New Roman" w:cs="Times New Roman"/>
+          <w:sz w:val="24"/>
+          <w:szCs w:val="24"/>
+          <w:lang w:val="en-GB"/>
+        </w:rPr>
+        <w:t>Tensorflow</w:t>
+      </w:r>
+      <w:proofErr w:type="spellEnd"/>
+      <w:r>
+        <w:rPr>
+          <w:rFonts w:ascii="Times New Roman" w:hAnsi="Times New Roman" w:cs="Times New Roman"/>
+          <w:sz w:val="24"/>
+          <w:szCs w:val="24"/>
+          <w:lang w:val="en-GB"/>
+        </w:rPr>
+        <w:t xml:space="preserve"> website, we have implemented a CNN for handwritten number recognition using the MNIST database.  The network has two convolution layers each followed by max pooling.  These are then followed by two fully connected layers.  Training time is lengthy although this will be reduced using transfer learning.  </w:t>
+      </w:r>
     </w:p>
     <w:p>
       <w:pPr>
@@ -547,7 +595,7 @@
           <w:sz w:val="24"/>
           <w:lang w:val="en-GB"/>
         </w:rPr>
-        <w:t>1. Implement a ML method in some form, either as part of a tutorial or (ideally) using the data we have available</w:t>
+        <w:t>1. Take in all the data we have from the -c files so that we can start using this data for training</w:t>
       </w:r>
     </w:p>
     <w:p>
@@ -571,7 +619,7 @@
           <w:sz w:val="24"/>
           <w:lang w:val="en-GB"/>
         </w:rPr>
-        <w:t>2. Take in all the data we have from the -c files so that we can start using this data for training</w:t>
+        <w:t>2.Turn the Chinese character labels into one-hot vectors for use with a CNN</w:t>
       </w:r>
     </w:p>
     <w:p>
@@ -595,7 +643,7 @@
           <w:sz w:val="24"/>
           <w:lang w:val="en-GB"/>
         </w:rPr>
-        <w:t>3. Figure out the decoding of -f files</w:t>
+        <w:t xml:space="preserve">3. Implement the CNN from the MNIST tutorial on our own data.  </w:t>
       </w:r>
     </w:p>
     <w:p>
@@ -619,7 +667,15 @@
           <w:sz w:val="24"/>
           <w:lang w:val="en-GB"/>
         </w:rPr>
-        <w:t>4. Read about the mathematics behind machine learning.</w:t>
+        <w:t>4</w:t>
+      </w:r>
+      <w:r>
+        <w:rPr>
+          <w:rFonts w:ascii="Times New Roman" w:hAnsi="Times New Roman" w:cs="Times New Roman"/>
+          <w:sz w:val="24"/>
+          <w:lang w:val="en-GB"/>
+        </w:rPr>
+        <w:t>. Figure out the decoding of -f files</w:t>
       </w:r>
     </w:p>
     <w:p>
@@ -645,21 +701,15 @@
         </w:rPr>
         <w:t>5</w:t>
       </w:r>
-      <w:r>
-        <w:rPr>
-          <w:rFonts w:ascii="Times New Roman" w:hAnsi="Times New Roman" w:cs="Times New Roman"/>
-          <w:sz w:val="24"/>
-          <w:lang w:val="en-GB"/>
-        </w:rPr>
-        <w:t>. Research different thresholding techniques and their effect on optical character recognition.</w:t>
-      </w:r>
-      <w:r>
-        <w:rPr>
-          <w:rFonts w:ascii="Times New Roman" w:hAnsi="Times New Roman" w:cs="Times New Roman"/>
-          <w:sz w:val="24"/>
-          <w:lang w:val="en-GB"/>
-        </w:rPr>
-        <w:t xml:space="preserve"> Do we need to binarize our data? (Apart from for reducing memory usage)</w:t>
+      <w:bookmarkStart w:id="0" w:name="_GoBack"/>
+      <w:bookmarkEnd w:id="0"/>
+      <w:r>
+        <w:rPr>
+          <w:rFonts w:ascii="Times New Roman" w:hAnsi="Times New Roman" w:cs="Times New Roman"/>
+          <w:sz w:val="24"/>
+          <w:lang w:val="en-GB"/>
+        </w:rPr>
+        <w:t>. Read about the mathematics behind machine learning.</w:t>
       </w:r>
     </w:p>
     <w:p>
@@ -684,6 +734,46 @@
           <w:lang w:val="en-GB"/>
         </w:rPr>
         <w:t>6</w:t>
+      </w:r>
+      <w:r>
+        <w:rPr>
+          <w:rFonts w:ascii="Times New Roman" w:hAnsi="Times New Roman" w:cs="Times New Roman"/>
+          <w:sz w:val="24"/>
+          <w:lang w:val="en-GB"/>
+        </w:rPr>
+        <w:t>. Research different thresholding techniques and their effect on optical character recognition.</w:t>
+      </w:r>
+      <w:r>
+        <w:rPr>
+          <w:rFonts w:ascii="Times New Roman" w:hAnsi="Times New Roman" w:cs="Times New Roman"/>
+          <w:sz w:val="24"/>
+          <w:lang w:val="en-GB"/>
+        </w:rPr>
+        <w:t xml:space="preserve"> Do we need to binarize our data? (Apart from for reducing memory usage)</w:t>
+      </w:r>
+    </w:p>
+    <w:p>
+      <w:pPr>
+        <w:pBdr>
+          <w:top w:val="single" w:sz="4" w:space="1" w:color="FF0000"/>
+          <w:left w:val="single" w:sz="4" w:space="4" w:color="FF0000"/>
+          <w:bottom w:val="single" w:sz="4" w:space="1" w:color="FF0000"/>
+          <w:right w:val="single" w:sz="4" w:space="4" w:color="FF0000"/>
+        </w:pBdr>
+        <w:jc w:val="both"/>
+        <w:rPr>
+          <w:rFonts w:ascii="Times New Roman" w:hAnsi="Times New Roman" w:cs="Times New Roman"/>
+          <w:sz w:val="24"/>
+          <w:lang w:val="en-GB"/>
+        </w:rPr>
+      </w:pPr>
+      <w:r>
+        <w:rPr>
+          <w:rFonts w:ascii="Times New Roman" w:hAnsi="Times New Roman" w:cs="Times New Roman"/>
+          <w:sz w:val="24"/>
+          <w:lang w:val="en-GB"/>
+        </w:rPr>
+        <w:t>7</w:t>
       </w:r>
       <w:r>
         <w:rPr>
@@ -723,7 +813,7 @@
 </file>
 
 <file path=word/endnotes.xml><?xml version="1.0" encoding="utf-8"?>
-<w:endnotes xmlns:wpc="http://schemas.microsoft.com/office/word/2010/wordprocessingCanvas" xmlns:cx="http://schemas.microsoft.com/office/drawing/2014/chartex" xmlns:cx1="http://schemas.microsoft.com/office/drawing/2015/9/8/chartex" xmlns:cx2="http://schemas.microsoft.com/office/drawing/2015/10/21/chartex" xmlns:cx3="http://schemas.microsoft.com/office/drawing/2016/5/9/chartex" xmlns:cx4="http://schemas.microsoft.com/office/drawing/2016/5/10/chartex" xmlns:cx5="http://schemas.microsoft.com/office/drawing/2016/5/11/chartex" xmlns:cx6="http://schemas.microsoft.com/office/drawing/2016/5/12/chartex" xmlns:cx7="http://schemas.microsoft.com/office/drawing/2016/5/13/chartex" xmlns:cx8="http://schemas.microsoft.com/office/drawing/2016/5/14/chartex" xmlns:mc="http://schemas.openxmlformats.org/markup-compatibility/2006" xmlns:aink="http://schemas.microsoft.com/office/drawing/2016/ink" xmlns:am3d="http://schemas.microsoft.com/office/drawing/2017/model3d" xmlns:o="urn:schemas-microsoft-com:office:office" xmlns:r="http://schemas.openxmlformats.org/officeDocument/2006/relationships" xmlns:m="http://schemas.openxmlformats.org/officeDocument/2006/math" xmlns:v="urn:schemas-microsoft-com:vml" xmlns:wp14="http://schemas.microsoft.com/office/word/2010/wordprocessingDrawing" xmlns:wp="http://schemas.openxmlformats.org/drawingml/2006/wordprocessingDrawing" xmlns:w10="urn:schemas-microsoft-com:office:word" xmlns:w="http://schemas.openxmlformats.org/wordprocessingml/2006/main" xmlns:w14="http://schemas.microsoft.com/office/word/2010/wordml" xmlns:w15="http://schemas.microsoft.com/office/word/2012/wordml" xmlns:w16se="http://schemas.microsoft.com/office/word/2015/wordml/symex" xmlns:wpg="http://schemas.microsoft.com/office/word/2010/wordprocessingGroup" xmlns:wpi="http://schemas.microsoft.com/office/word/2010/wordprocessingInk" xmlns:wne="http://schemas.microsoft.com/office/word/2006/wordml" xmlns:wps="http://schemas.microsoft.com/office/word/2010/wordprocessingShape" mc:Ignorable="w14 w15 w16se wp14">
+<w:endnotes xmlns:wpc="http://schemas.microsoft.com/office/word/2010/wordprocessingCanvas" xmlns:cx="http://schemas.microsoft.com/office/drawing/2014/chartex" xmlns:cx1="http://schemas.microsoft.com/office/drawing/2015/9/8/chartex" xmlns:cx2="http://schemas.microsoft.com/office/drawing/2015/10/21/chartex" xmlns:cx3="http://schemas.microsoft.com/office/drawing/2016/5/9/chartex" xmlns:cx4="http://schemas.microsoft.com/office/drawing/2016/5/10/chartex" xmlns:cx5="http://schemas.microsoft.com/office/drawing/2016/5/11/chartex" xmlns:cx6="http://schemas.microsoft.com/office/drawing/2016/5/12/chartex" xmlns:cx7="http://schemas.microsoft.com/office/drawing/2016/5/13/chartex" xmlns:cx8="http://schemas.microsoft.com/office/drawing/2016/5/14/chartex" xmlns:mc="http://schemas.openxmlformats.org/markup-compatibility/2006" xmlns:aink="http://schemas.microsoft.com/office/drawing/2016/ink" xmlns:am3d="http://schemas.microsoft.com/office/drawing/2017/model3d" xmlns:o="urn:schemas-microsoft-com:office:office" xmlns:r="http://schemas.openxmlformats.org/officeDocument/2006/relationships" xmlns:m="http://schemas.openxmlformats.org/officeDocument/2006/math" xmlns:v="urn:schemas-microsoft-com:vml" xmlns:wp14="http://schemas.microsoft.com/office/word/2010/wordprocessingDrawing" xmlns:wp="http://schemas.openxmlformats.org/drawingml/2006/wordprocessingDrawing" xmlns:w10="urn:schemas-microsoft-com:office:word" xmlns:w="http://schemas.openxmlformats.org/wordprocessingml/2006/main" xmlns:w14="http://schemas.microsoft.com/office/word/2010/wordml" xmlns:w15="http://schemas.microsoft.com/office/word/2012/wordml" xmlns:w16cid="http://schemas.microsoft.com/office/word/2016/wordml/cid" xmlns:w16se="http://schemas.microsoft.com/office/word/2015/wordml/symex" xmlns:wpg="http://schemas.microsoft.com/office/word/2010/wordprocessingGroup" xmlns:wpi="http://schemas.microsoft.com/office/word/2010/wordprocessingInk" xmlns:wne="http://schemas.microsoft.com/office/word/2006/wordml" xmlns:wps="http://schemas.microsoft.com/office/word/2010/wordprocessingShape" mc:Ignorable="w14 w15 w16se w16cid wp14">
   <w:endnote w:type="separator" w:id="-1">
     <w:p>
       <w:pPr>
@@ -748,7 +838,7 @@
 </file>
 
 <file path=word/footer1.xml><?xml version="1.0" encoding="utf-8"?>
-<w:ftr xmlns:wpc="http://schemas.microsoft.com/office/word/2010/wordprocessingCanvas" xmlns:cx="http://schemas.microsoft.com/office/drawing/2014/chartex" xmlns:cx1="http://schemas.microsoft.com/office/drawing/2015/9/8/chartex" xmlns:cx2="http://schemas.microsoft.com/office/drawing/2015/10/21/chartex" xmlns:cx3="http://schemas.microsoft.com/office/drawing/2016/5/9/chartex" xmlns:cx4="http://schemas.microsoft.com/office/drawing/2016/5/10/chartex" xmlns:cx5="http://schemas.microsoft.com/office/drawing/2016/5/11/chartex" xmlns:cx6="http://schemas.microsoft.com/office/drawing/2016/5/12/chartex" xmlns:cx7="http://schemas.microsoft.com/office/drawing/2016/5/13/chartex" xmlns:cx8="http://schemas.microsoft.com/office/drawing/2016/5/14/chartex" xmlns:mc="http://schemas.openxmlformats.org/markup-compatibility/2006" xmlns:aink="http://schemas.microsoft.com/office/drawing/2016/ink" xmlns:am3d="http://schemas.microsoft.com/office/drawing/2017/model3d" xmlns:o="urn:schemas-microsoft-com:office:office" xmlns:r="http://schemas.openxmlformats.org/officeDocument/2006/relationships" xmlns:m="http://schemas.openxmlformats.org/officeDocument/2006/math" xmlns:v="urn:schemas-microsoft-com:vml" xmlns:wp14="http://schemas.microsoft.com/office/word/2010/wordprocessingDrawing" xmlns:wp="http://schemas.openxmlformats.org/drawingml/2006/wordprocessingDrawing" xmlns:w10="urn:schemas-microsoft-com:office:word" xmlns:w="http://schemas.openxmlformats.org/wordprocessingml/2006/main" xmlns:w14="http://schemas.microsoft.com/office/word/2010/wordml" xmlns:w15="http://schemas.microsoft.com/office/word/2012/wordml" xmlns:w16se="http://schemas.microsoft.com/office/word/2015/wordml/symex" xmlns:wpg="http://schemas.microsoft.com/office/word/2010/wordprocessingGroup" xmlns:wpi="http://schemas.microsoft.com/office/word/2010/wordprocessingInk" xmlns:wne="http://schemas.microsoft.com/office/word/2006/wordml" xmlns:wps="http://schemas.microsoft.com/office/word/2010/wordprocessingShape" mc:Ignorable="w14 w15 w16se wp14">
+<w:ftr xmlns:wpc="http://schemas.microsoft.com/office/word/2010/wordprocessingCanvas" xmlns:cx="http://schemas.microsoft.com/office/drawing/2014/chartex" xmlns:cx1="http://schemas.microsoft.com/office/drawing/2015/9/8/chartex" xmlns:cx2="http://schemas.microsoft.com/office/drawing/2015/10/21/chartex" xmlns:cx3="http://schemas.microsoft.com/office/drawing/2016/5/9/chartex" xmlns:cx4="http://schemas.microsoft.com/office/drawing/2016/5/10/chartex" xmlns:cx5="http://schemas.microsoft.com/office/drawing/2016/5/11/chartex" xmlns:cx6="http://schemas.microsoft.com/office/drawing/2016/5/12/chartex" xmlns:cx7="http://schemas.microsoft.com/office/drawing/2016/5/13/chartex" xmlns:cx8="http://schemas.microsoft.com/office/drawing/2016/5/14/chartex" xmlns:mc="http://schemas.openxmlformats.org/markup-compatibility/2006" xmlns:aink="http://schemas.microsoft.com/office/drawing/2016/ink" xmlns:am3d="http://schemas.microsoft.com/office/drawing/2017/model3d" xmlns:o="urn:schemas-microsoft-com:office:office" xmlns:r="http://schemas.openxmlformats.org/officeDocument/2006/relationships" xmlns:m="http://schemas.openxmlformats.org/officeDocument/2006/math" xmlns:v="urn:schemas-microsoft-com:vml" xmlns:wp14="http://schemas.microsoft.com/office/word/2010/wordprocessingDrawing" xmlns:wp="http://schemas.openxmlformats.org/drawingml/2006/wordprocessingDrawing" xmlns:w10="urn:schemas-microsoft-com:office:word" xmlns:w="http://schemas.openxmlformats.org/wordprocessingml/2006/main" xmlns:w14="http://schemas.microsoft.com/office/word/2010/wordml" xmlns:w15="http://schemas.microsoft.com/office/word/2012/wordml" xmlns:w16cid="http://schemas.microsoft.com/office/word/2016/wordml/cid" xmlns:w16se="http://schemas.microsoft.com/office/word/2015/wordml/symex" xmlns:wpg="http://schemas.microsoft.com/office/word/2010/wordprocessingGroup" xmlns:wpi="http://schemas.microsoft.com/office/word/2010/wordprocessingInk" xmlns:wne="http://schemas.microsoft.com/office/word/2006/wordml" xmlns:wps="http://schemas.microsoft.com/office/word/2010/wordprocessingShape" mc:Ignorable="w14 w15 w16se w16cid wp14">
   <w:p>
     <w:pPr>
       <w:pStyle w:val="Footer"/>
@@ -786,7 +876,7 @@
 </file>
 
 <file path=word/footnotes.xml><?xml version="1.0" encoding="utf-8"?>
-<w:footnotes xmlns:wpc="http://schemas.microsoft.com/office/word/2010/wordprocessingCanvas" xmlns:cx="http://schemas.microsoft.com/office/drawing/2014/chartex" xmlns:cx1="http://schemas.microsoft.com/office/drawing/2015/9/8/chartex" xmlns:cx2="http://schemas.microsoft.com/office/drawing/2015/10/21/chartex" xmlns:cx3="http://schemas.microsoft.com/office/drawing/2016/5/9/chartex" xmlns:cx4="http://schemas.microsoft.com/office/drawing/2016/5/10/chartex" xmlns:cx5="http://schemas.microsoft.com/office/drawing/2016/5/11/chartex" xmlns:cx6="http://schemas.microsoft.com/office/drawing/2016/5/12/chartex" xmlns:cx7="http://schemas.microsoft.com/office/drawing/2016/5/13/chartex" xmlns:cx8="http://schemas.microsoft.com/office/drawing/2016/5/14/chartex" xmlns:mc="http://schemas.openxmlformats.org/markup-compatibility/2006" xmlns:aink="http://schemas.microsoft.com/office/drawing/2016/ink" xmlns:am3d="http://schemas.microsoft.com/office/drawing/2017/model3d" xmlns:o="urn:schemas-microsoft-com:office:office" xmlns:r="http://schemas.openxmlformats.org/officeDocument/2006/relationships" xmlns:m="http://schemas.openxmlformats.org/officeDocument/2006/math" xmlns:v="urn:schemas-microsoft-com:vml" xmlns:wp14="http://schemas.microsoft.com/office/word/2010/wordprocessingDrawing" xmlns:wp="http://schemas.openxmlformats.org/drawingml/2006/wordprocessingDrawing" xmlns:w10="urn:schemas-microsoft-com:office:word" xmlns:w="http://schemas.openxmlformats.org/wordprocessingml/2006/main" xmlns:w14="http://schemas.microsoft.com/office/word/2010/wordml" xmlns:w15="http://schemas.microsoft.com/office/word/2012/wordml" xmlns:w16se="http://schemas.microsoft.com/office/word/2015/wordml/symex" xmlns:wpg="http://schemas.microsoft.com/office/word/2010/wordprocessingGroup" xmlns:wpi="http://schemas.microsoft.com/office/word/2010/wordprocessingInk" xmlns:wne="http://schemas.microsoft.com/office/word/2006/wordml" xmlns:wps="http://schemas.microsoft.com/office/word/2010/wordprocessingShape" mc:Ignorable="w14 w15 w16se wp14">
+<w:footnotes xmlns:wpc="http://schemas.microsoft.com/office/word/2010/wordprocessingCanvas" xmlns:cx="http://schemas.microsoft.com/office/drawing/2014/chartex" xmlns:cx1="http://schemas.microsoft.com/office/drawing/2015/9/8/chartex" xmlns:cx2="http://schemas.microsoft.com/office/drawing/2015/10/21/chartex" xmlns:cx3="http://schemas.microsoft.com/office/drawing/2016/5/9/chartex" xmlns:cx4="http://schemas.microsoft.com/office/drawing/2016/5/10/chartex" xmlns:cx5="http://schemas.microsoft.com/office/drawing/2016/5/11/chartex" xmlns:cx6="http://schemas.microsoft.com/office/drawing/2016/5/12/chartex" xmlns:cx7="http://schemas.microsoft.com/office/drawing/2016/5/13/chartex" xmlns:cx8="http://schemas.microsoft.com/office/drawing/2016/5/14/chartex" xmlns:mc="http://schemas.openxmlformats.org/markup-compatibility/2006" xmlns:aink="http://schemas.microsoft.com/office/drawing/2016/ink" xmlns:am3d="http://schemas.microsoft.com/office/drawing/2017/model3d" xmlns:o="urn:schemas-microsoft-com:office:office" xmlns:r="http://schemas.openxmlformats.org/officeDocument/2006/relationships" xmlns:m="http://schemas.openxmlformats.org/officeDocument/2006/math" xmlns:v="urn:schemas-microsoft-com:vml" xmlns:wp14="http://schemas.microsoft.com/office/word/2010/wordprocessingDrawing" xmlns:wp="http://schemas.openxmlformats.org/drawingml/2006/wordprocessingDrawing" xmlns:w10="urn:schemas-microsoft-com:office:word" xmlns:w="http://schemas.openxmlformats.org/wordprocessingml/2006/main" xmlns:w14="http://schemas.microsoft.com/office/word/2010/wordml" xmlns:w15="http://schemas.microsoft.com/office/word/2012/wordml" xmlns:w16cid="http://schemas.microsoft.com/office/word/2016/wordml/cid" xmlns:w16se="http://schemas.microsoft.com/office/word/2015/wordml/symex" xmlns:wpg="http://schemas.microsoft.com/office/word/2010/wordprocessingGroup" xmlns:wpi="http://schemas.microsoft.com/office/word/2010/wordprocessingInk" xmlns:wne="http://schemas.microsoft.com/office/word/2006/wordml" xmlns:wps="http://schemas.microsoft.com/office/word/2010/wordprocessingShape" mc:Ignorable="w14 w15 w16se w16cid wp14">
   <w:footnote w:type="separator" w:id="-1">
     <w:p>
       <w:pPr>
@@ -811,7 +901,7 @@
 </file>
 
 <file path=word/header1.xml><?xml version="1.0" encoding="utf-8"?>
-<w:hdr xmlns:wpc="http://schemas.microsoft.com/office/word/2010/wordprocessingCanvas" xmlns:cx="http://schemas.microsoft.com/office/drawing/2014/chartex" xmlns:cx1="http://schemas.microsoft.com/office/drawing/2015/9/8/chartex" xmlns:cx2="http://schemas.microsoft.com/office/drawing/2015/10/21/chartex" xmlns:cx3="http://schemas.microsoft.com/office/drawing/2016/5/9/chartex" xmlns:cx4="http://schemas.microsoft.com/office/drawing/2016/5/10/chartex" xmlns:cx5="http://schemas.microsoft.com/office/drawing/2016/5/11/chartex" xmlns:cx6="http://schemas.microsoft.com/office/drawing/2016/5/12/chartex" xmlns:cx7="http://schemas.microsoft.com/office/drawing/2016/5/13/chartex" xmlns:cx8="http://schemas.microsoft.com/office/drawing/2016/5/14/chartex" xmlns:mc="http://schemas.openxmlformats.org/markup-compatibility/2006" xmlns:aink="http://schemas.microsoft.com/office/drawing/2016/ink" xmlns:am3d="http://schemas.microsoft.com/office/drawing/2017/model3d" xmlns:o="urn:schemas-microsoft-com:office:office" xmlns:r="http://schemas.openxmlformats.org/officeDocument/2006/relationships" xmlns:m="http://schemas.openxmlformats.org/officeDocument/2006/math" xmlns:v="urn:schemas-microsoft-com:vml" xmlns:wp14="http://schemas.microsoft.com/office/word/2010/wordprocessingDrawing" xmlns:wp="http://schemas.openxmlformats.org/drawingml/2006/wordprocessingDrawing" xmlns:w10="urn:schemas-microsoft-com:office:word" xmlns:w="http://schemas.openxmlformats.org/wordprocessingml/2006/main" xmlns:w14="http://schemas.microsoft.com/office/word/2010/wordml" xmlns:w15="http://schemas.microsoft.com/office/word/2012/wordml" xmlns:w16se="http://schemas.microsoft.com/office/word/2015/wordml/symex" xmlns:wpg="http://schemas.microsoft.com/office/word/2010/wordprocessingGroup" xmlns:wpi="http://schemas.microsoft.com/office/word/2010/wordprocessingInk" xmlns:wne="http://schemas.microsoft.com/office/word/2006/wordml" xmlns:wps="http://schemas.microsoft.com/office/word/2010/wordprocessingShape" mc:Ignorable="w14 w15 w16se wp14">
+<w:hdr xmlns:wpc="http://schemas.microsoft.com/office/word/2010/wordprocessingCanvas" xmlns:cx="http://schemas.microsoft.com/office/drawing/2014/chartex" xmlns:cx1="http://schemas.microsoft.com/office/drawing/2015/9/8/chartex" xmlns:cx2="http://schemas.microsoft.com/office/drawing/2015/10/21/chartex" xmlns:cx3="http://schemas.microsoft.com/office/drawing/2016/5/9/chartex" xmlns:cx4="http://schemas.microsoft.com/office/drawing/2016/5/10/chartex" xmlns:cx5="http://schemas.microsoft.com/office/drawing/2016/5/11/chartex" xmlns:cx6="http://schemas.microsoft.com/office/drawing/2016/5/12/chartex" xmlns:cx7="http://schemas.microsoft.com/office/drawing/2016/5/13/chartex" xmlns:cx8="http://schemas.microsoft.com/office/drawing/2016/5/14/chartex" xmlns:mc="http://schemas.openxmlformats.org/markup-compatibility/2006" xmlns:aink="http://schemas.microsoft.com/office/drawing/2016/ink" xmlns:am3d="http://schemas.microsoft.com/office/drawing/2017/model3d" xmlns:o="urn:schemas-microsoft-com:office:office" xmlns:r="http://schemas.openxmlformats.org/officeDocument/2006/relationships" xmlns:m="http://schemas.openxmlformats.org/officeDocument/2006/math" xmlns:v="urn:schemas-microsoft-com:vml" xmlns:wp14="http://schemas.microsoft.com/office/word/2010/wordprocessingDrawing" xmlns:wp="http://schemas.openxmlformats.org/drawingml/2006/wordprocessingDrawing" xmlns:w10="urn:schemas-microsoft-com:office:word" xmlns:w="http://schemas.openxmlformats.org/wordprocessingml/2006/main" xmlns:w14="http://schemas.microsoft.com/office/word/2010/wordml" xmlns:w15="http://schemas.microsoft.com/office/word/2012/wordml" xmlns:w16cid="http://schemas.microsoft.com/office/word/2016/wordml/cid" xmlns:w16se="http://schemas.microsoft.com/office/word/2015/wordml/symex" xmlns:wpg="http://schemas.microsoft.com/office/word/2010/wordprocessingGroup" xmlns:wpi="http://schemas.microsoft.com/office/word/2010/wordprocessingInk" xmlns:wne="http://schemas.microsoft.com/office/word/2006/wordml" xmlns:wps="http://schemas.microsoft.com/office/word/2010/wordprocessingShape" mc:Ignorable="w14 w15 w16se w16cid wp14">
   <w:p>
     <w:pPr>
       <w:pStyle w:val="Header"/>
@@ -868,7 +958,7 @@
 </file>
 
 <file path=word/numbering.xml><?xml version="1.0" encoding="utf-8"?>
-<w:numbering xmlns:wpc="http://schemas.microsoft.com/office/word/2010/wordprocessingCanvas" xmlns:cx="http://schemas.microsoft.com/office/drawing/2014/chartex" xmlns:cx1="http://schemas.microsoft.com/office/drawing/2015/9/8/chartex" xmlns:cx2="http://schemas.microsoft.com/office/drawing/2015/10/21/chartex" xmlns:cx3="http://schemas.microsoft.com/office/drawing/2016/5/9/chartex" xmlns:cx4="http://schemas.microsoft.com/office/drawing/2016/5/10/chartex" xmlns:cx5="http://schemas.microsoft.com/office/drawing/2016/5/11/chartex" xmlns:cx6="http://schemas.microsoft.com/office/drawing/2016/5/12/chartex" xmlns:cx7="http://schemas.microsoft.com/office/drawing/2016/5/13/chartex" xmlns:cx8="http://schemas.microsoft.com/office/drawing/2016/5/14/chartex" xmlns:mc="http://schemas.openxmlformats.org/markup-compatibility/2006" xmlns:aink="http://schemas.microsoft.com/office/drawing/2016/ink" xmlns:am3d="http://schemas.microsoft.com/office/drawing/2017/model3d" xmlns:o="urn:schemas-microsoft-com:office:office" xmlns:r="http://schemas.openxmlformats.org/officeDocument/2006/relationships" xmlns:m="http://schemas.openxmlformats.org/officeDocument/2006/math" xmlns:v="urn:schemas-microsoft-com:vml" xmlns:wp14="http://schemas.microsoft.com/office/word/2010/wordprocessingDrawing" xmlns:wp="http://schemas.openxmlformats.org/drawingml/2006/wordprocessingDrawing" xmlns:w10="urn:schemas-microsoft-com:office:word" xmlns:w="http://schemas.openxmlformats.org/wordprocessingml/2006/main" xmlns:w14="http://schemas.microsoft.com/office/word/2010/wordml" xmlns:w15="http://schemas.microsoft.com/office/word/2012/wordml" xmlns:w16se="http://schemas.microsoft.com/office/word/2015/wordml/symex" xmlns:wpg="http://schemas.microsoft.com/office/word/2010/wordprocessingGroup" xmlns:wpi="http://schemas.microsoft.com/office/word/2010/wordprocessingInk" xmlns:wne="http://schemas.microsoft.com/office/word/2006/wordml" xmlns:wps="http://schemas.microsoft.com/office/word/2010/wordprocessingShape" mc:Ignorable="w14 w15 w16se wp14">
+<w:numbering xmlns:wpc="http://schemas.microsoft.com/office/word/2010/wordprocessingCanvas" xmlns:cx="http://schemas.microsoft.com/office/drawing/2014/chartex" xmlns:cx1="http://schemas.microsoft.com/office/drawing/2015/9/8/chartex" xmlns:cx2="http://schemas.microsoft.com/office/drawing/2015/10/21/chartex" xmlns:cx3="http://schemas.microsoft.com/office/drawing/2016/5/9/chartex" xmlns:cx4="http://schemas.microsoft.com/office/drawing/2016/5/10/chartex" xmlns:cx5="http://schemas.microsoft.com/office/drawing/2016/5/11/chartex" xmlns:cx6="http://schemas.microsoft.com/office/drawing/2016/5/12/chartex" xmlns:cx7="http://schemas.microsoft.com/office/drawing/2016/5/13/chartex" xmlns:cx8="http://schemas.microsoft.com/office/drawing/2016/5/14/chartex" xmlns:mc="http://schemas.openxmlformats.org/markup-compatibility/2006" xmlns:aink="http://schemas.microsoft.com/office/drawing/2016/ink" xmlns:am3d="http://schemas.microsoft.com/office/drawing/2017/model3d" xmlns:o="urn:schemas-microsoft-com:office:office" xmlns:r="http://schemas.openxmlformats.org/officeDocument/2006/relationships" xmlns:m="http://schemas.openxmlformats.org/officeDocument/2006/math" xmlns:v="urn:schemas-microsoft-com:vml" xmlns:wp14="http://schemas.microsoft.com/office/word/2010/wordprocessingDrawing" xmlns:wp="http://schemas.openxmlformats.org/drawingml/2006/wordprocessingDrawing" xmlns:w10="urn:schemas-microsoft-com:office:word" xmlns:w="http://schemas.openxmlformats.org/wordprocessingml/2006/main" xmlns:w14="http://schemas.microsoft.com/office/word/2010/wordml" xmlns:w15="http://schemas.microsoft.com/office/word/2012/wordml" xmlns:w16cid="http://schemas.microsoft.com/office/word/2016/wordml/cid" xmlns:w16se="http://schemas.microsoft.com/office/word/2015/wordml/symex" xmlns:wpg="http://schemas.microsoft.com/office/word/2010/wordprocessingGroup" xmlns:wpi="http://schemas.microsoft.com/office/word/2010/wordprocessingInk" xmlns:wne="http://schemas.microsoft.com/office/word/2006/wordml" xmlns:wps="http://schemas.microsoft.com/office/word/2010/wordprocessingShape" mc:Ignorable="w14 w15 w16se w16cid wp14">
   <w:abstractNum w:abstractNumId="0" w15:restartNumberingAfterBreak="0">
     <w:nsid w:val="4C2E34F2"/>
     <w:multiLevelType w:val="hybridMultilevel"/>
@@ -1201,7 +1291,7 @@
 </file>
 
 <file path=word/styles.xml><?xml version="1.0" encoding="utf-8"?>
-<w:styles xmlns:mc="http://schemas.openxmlformats.org/markup-compatibility/2006" xmlns:r="http://schemas.openxmlformats.org/officeDocument/2006/relationships" xmlns:w="http://schemas.openxmlformats.org/wordprocessingml/2006/main" xmlns:w14="http://schemas.microsoft.com/office/word/2010/wordml" xmlns:w15="http://schemas.microsoft.com/office/word/2012/wordml" xmlns:w16se="http://schemas.microsoft.com/office/word/2015/wordml/symex" mc:Ignorable="w14 w15 w16se">
+<w:styles xmlns:mc="http://schemas.openxmlformats.org/markup-compatibility/2006" xmlns:r="http://schemas.openxmlformats.org/officeDocument/2006/relationships" xmlns:w="http://schemas.openxmlformats.org/wordprocessingml/2006/main" xmlns:w14="http://schemas.microsoft.com/office/word/2010/wordml" xmlns:w15="http://schemas.microsoft.com/office/word/2012/wordml" xmlns:w16cid="http://schemas.microsoft.com/office/word/2016/wordml/cid" xmlns:w16se="http://schemas.microsoft.com/office/word/2015/wordml/symex" mc:Ignorable="w14 w15 w16se w16cid">
   <w:docDefaults>
     <w:rPrDefault>
       <w:rPr>
@@ -1968,7 +2058,7 @@
 </file>
 
 <file path=customXml/itemProps1.xml><?xml version="1.0" encoding="utf-8"?>
-<ds:datastoreItem xmlns:ds="http://schemas.openxmlformats.org/officeDocument/2006/customXml" ds:itemID="{CAC4EB28-0A99-45C2-B613-CA1F4C4F594A}">
+<ds:datastoreItem xmlns:ds="http://schemas.openxmlformats.org/officeDocument/2006/customXml" ds:itemID="{67586E6A-41EC-4904-B47B-D1D7993F2EAF}">
   <ds:schemaRefs>
     <ds:schemaRef ds:uri="http://schemas.openxmlformats.org/officeDocument/2006/bibliography"/>
   </ds:schemaRefs>

</xml_diff>

<commit_message>
Deleted path from name saving
Now we save files just with a name, rather than concatenating the path and the filename
</commit_message>
<xml_diff>
--- a/SS EK Report 20171025.docx
+++ b/SS EK Report 20171025.docx
@@ -438,14 +438,30 @@
       <w:r>
         <w:t xml:space="preserve">Figure </w:t>
       </w:r>
-      <w:fldSimple w:instr=" SEQ Figure \* ARABIC ">
-        <w:r>
-          <w:rPr>
-            <w:noProof/>
-          </w:rPr>
-          <w:t>1</w:t>
-        </w:r>
-      </w:fldSimple>
+      <w:r>
+        <w:fldChar w:fldCharType="begin"/>
+      </w:r>
+      <w:r>
+        <w:instrText xml:space="preserve"> SEQ Fig</w:instrText>
+      </w:r>
+      <w:r>
+        <w:instrText xml:space="preserve">ure \* ARABIC </w:instrText>
+      </w:r>
+      <w:r>
+        <w:fldChar w:fldCharType="separate"/>
+      </w:r>
+      <w:r>
+        <w:rPr>
+          <w:noProof/>
+        </w:rPr>
+        <w:t>1</w:t>
+      </w:r>
+      <w:r>
+        <w:rPr>
+          <w:noProof/>
+        </w:rPr>
+        <w:fldChar w:fldCharType="end"/>
+      </w:r>
       <w:r>
         <w:t xml:space="preserve">: a) [76x56] Original image </w:t>
       </w:r>
@@ -513,6 +529,7 @@
     <w:p>
       <w:pPr>
         <w:keepNext/>
+        <w:jc w:val="both"/>
         <w:rPr>
           <w:rFonts w:ascii="Times New Roman" w:hAnsi="Times New Roman" w:cs="Times New Roman"/>
           <w:sz w:val="24"/>
@@ -562,22 +579,1134 @@
     <w:p>
       <w:pPr>
         <w:keepNext/>
-        <w:rPr>
-          <w:rFonts w:ascii="Times New Roman" w:hAnsi="Times New Roman" w:cs="Times New Roman"/>
-          <w:sz w:val="24"/>
-          <w:szCs w:val="24"/>
-          <w:lang w:val="en-GB"/>
-        </w:rPr>
-      </w:pPr>
-      <w:r>
-        <w:rPr>
-          <w:rFonts w:ascii="Times New Roman" w:hAnsi="Times New Roman" w:cs="Times New Roman"/>
-          <w:sz w:val="24"/>
-          <w:szCs w:val="24"/>
-          <w:lang w:val="en-GB"/>
-        </w:rPr>
-        <w:t>We are looking at implementing a 1-hot vector approach to label our Chinese characters so that we can use the same CNN method as in the MNIST tutorial.</w:t>
-      </w:r>
+        <w:jc w:val="both"/>
+        <w:rPr>
+          <w:rFonts w:ascii="Times New Roman" w:hAnsi="Times New Roman" w:cs="Times New Roman"/>
+          <w:sz w:val="24"/>
+          <w:szCs w:val="24"/>
+          <w:lang w:val="en-GB"/>
+        </w:rPr>
+      </w:pPr>
+      <w:r>
+        <w:rPr>
+          <w:rFonts w:ascii="Times New Roman" w:hAnsi="Times New Roman" w:cs="Times New Roman"/>
+          <w:sz w:val="24"/>
+          <w:szCs w:val="24"/>
+          <w:lang w:val="en-GB"/>
+        </w:rPr>
+        <w:t xml:space="preserve">Implemented a 1-hot vector approach for our Chinese characters so we can use the same CNN method as in the MNIST tutorial. </w:t>
+      </w:r>
+      <w:proofErr w:type="gramStart"/>
+      <w:r>
+        <w:rPr>
+          <w:rFonts w:ascii="Times New Roman" w:hAnsi="Times New Roman" w:cs="Times New Roman"/>
+          <w:sz w:val="24"/>
+          <w:szCs w:val="24"/>
+          <w:lang w:val="en-GB"/>
+        </w:rPr>
+        <w:t>Unfortunately</w:t>
+      </w:r>
+      <w:proofErr w:type="gramEnd"/>
+      <w:r>
+        <w:rPr>
+          <w:rFonts w:ascii="Times New Roman" w:hAnsi="Times New Roman" w:cs="Times New Roman"/>
+          <w:sz w:val="24"/>
+          <w:szCs w:val="24"/>
+          <w:lang w:val="en-GB"/>
+        </w:rPr>
+        <w:t xml:space="preserve"> the 1-hot vector file is huge (~1gb) since it is a (10x3755,3755) array, and mostly full of zeroes. We are trying to find a way around this by generating 1-hot vectors on the fly from a list.</w:t>
+      </w:r>
+    </w:p>
+    <w:p>
+      <w:pPr>
+        <w:keepNext/>
+        <w:jc w:val="both"/>
+        <w:rPr>
+          <w:rFonts w:ascii="Times New Roman" w:hAnsi="Times New Roman" w:cs="Times New Roman"/>
+          <w:sz w:val="24"/>
+          <w:szCs w:val="24"/>
+          <w:lang w:val="en-GB"/>
+        </w:rPr>
+      </w:pPr>
+      <w:r>
+        <w:rPr>
+          <w:rFonts w:ascii="Times New Roman" w:hAnsi="Times New Roman" w:cs="Times New Roman"/>
+          <w:sz w:val="24"/>
+          <w:szCs w:val="24"/>
+          <w:lang w:val="en-GB"/>
+        </w:rPr>
+        <w:t xml:space="preserve">The table below shows how Chinese characters correspond to a </w:t>
+      </w:r>
+      <w:proofErr w:type="spellStart"/>
+      <w:r>
+        <w:rPr>
+          <w:rFonts w:ascii="Times New Roman" w:hAnsi="Times New Roman" w:cs="Times New Roman"/>
+          <w:sz w:val="24"/>
+          <w:szCs w:val="24"/>
+          <w:lang w:val="en-GB"/>
+        </w:rPr>
+        <w:t>ord</w:t>
+      </w:r>
+      <w:proofErr w:type="spellEnd"/>
+      <w:r>
+        <w:rPr>
+          <w:rFonts w:ascii="Times New Roman" w:hAnsi="Times New Roman" w:cs="Times New Roman"/>
+          <w:sz w:val="24"/>
+          <w:szCs w:val="24"/>
+          <w:lang w:val="en-GB"/>
+        </w:rPr>
+        <w:t xml:space="preserve">() value which we have to convert to a corresponding value in the range {1,3755} otherwise our hot ones vectors will be ~40,800 long (the max </w:t>
+      </w:r>
+      <w:proofErr w:type="spellStart"/>
+      <w:r>
+        <w:rPr>
+          <w:rFonts w:ascii="Times New Roman" w:hAnsi="Times New Roman" w:cs="Times New Roman"/>
+          <w:sz w:val="24"/>
+          <w:szCs w:val="24"/>
+          <w:lang w:val="en-GB"/>
+        </w:rPr>
+        <w:t>ord</w:t>
+      </w:r>
+      <w:proofErr w:type="spellEnd"/>
+      <w:r>
+        <w:rPr>
+          <w:rFonts w:ascii="Times New Roman" w:hAnsi="Times New Roman" w:cs="Times New Roman"/>
+          <w:sz w:val="24"/>
+          <w:szCs w:val="24"/>
+          <w:lang w:val="en-GB"/>
+        </w:rPr>
+        <w:t>() value).</w:t>
+      </w:r>
+      <w:bookmarkStart w:id="0" w:name="_GoBack"/>
+      <w:bookmarkEnd w:id="0"/>
+    </w:p>
+    <w:p>
+      <w:pPr>
+        <w:keepNext/>
+        <w:jc w:val="both"/>
+        <w:rPr>
+          <w:rFonts w:ascii="Times New Roman" w:hAnsi="Times New Roman" w:cs="Times New Roman"/>
+          <w:sz w:val="24"/>
+          <w:szCs w:val="24"/>
+          <w:lang w:val="en-GB"/>
+        </w:rPr>
+      </w:pPr>
+      <w:r>
+        <w:rPr>
+          <w:rFonts w:ascii="Times New Roman" w:hAnsi="Times New Roman" w:cs="Times New Roman"/>
+          <w:sz w:val="24"/>
+          <w:szCs w:val="24"/>
+          <w:lang w:val="en-GB"/>
+        </w:rPr>
+        <w:t xml:space="preserve">Figured out the issue with decoding, after reading through the python codec library we found out what codec we needed to use and are now able to decode all files, accessing a total of 3926 characters. This includes 171 Latin and </w:t>
+      </w:r>
+      <w:r>
+        <w:rPr>
+          <w:rFonts w:ascii="Times New Roman" w:hAnsi="Times New Roman" w:cs="Times New Roman"/>
+          <w:sz w:val="24"/>
+          <w:szCs w:val="24"/>
+          <w:lang w:val="en-GB"/>
+        </w:rPr>
+        <w:lastRenderedPageBreak/>
+        <w:t xml:space="preserve">alphanumerical characters, including some strange ones such as ‘km’ and ‘cc’. </w:t>
+      </w:r>
+    </w:p>
+    <w:tbl>
+      <w:tblPr>
+        <w:tblStyle w:val="TableGrid"/>
+        <w:tblW w:w="5041" w:type="dxa"/>
+        <w:tblLook w:val="04A0" w:firstRow="1" w:lastRow="0" w:firstColumn="1" w:lastColumn="0" w:noHBand="0" w:noVBand="1"/>
+      </w:tblPr>
+      <w:tblGrid>
+        <w:gridCol w:w="1509"/>
+        <w:gridCol w:w="1494"/>
+        <w:gridCol w:w="2038"/>
+      </w:tblGrid>
+      <w:tr>
+        <w:trPr>
+          <w:trHeight w:val="838"/>
+        </w:trPr>
+        <w:tc>
+          <w:tcPr>
+            <w:tcW w:w="1509" w:type="dxa"/>
+          </w:tcPr>
+          <w:p>
+            <w:pPr>
+              <w:keepNext/>
+              <w:jc w:val="both"/>
+              <w:rPr>
+                <w:rFonts w:ascii="Times New Roman" w:eastAsia="MS Gothic" w:hAnsi="Times New Roman" w:cs="Times New Roman"/>
+                <w:sz w:val="24"/>
+                <w:szCs w:val="24"/>
+                <w:lang w:val="en-GB"/>
+              </w:rPr>
+            </w:pPr>
+            <w:r>
+              <w:rPr>
+                <w:rFonts w:ascii="Times New Roman" w:eastAsia="MS Gothic" w:hAnsi="Times New Roman" w:cs="Times New Roman"/>
+                <w:sz w:val="24"/>
+                <w:szCs w:val="24"/>
+                <w:lang w:val="en-GB"/>
+              </w:rPr>
+              <w:t>Chinese characters</w:t>
+            </w:r>
+          </w:p>
+        </w:tc>
+        <w:tc>
+          <w:tcPr>
+            <w:tcW w:w="1494" w:type="dxa"/>
+          </w:tcPr>
+          <w:p>
+            <w:pPr>
+              <w:keepNext/>
+              <w:jc w:val="both"/>
+              <w:rPr>
+                <w:rFonts w:ascii="Times New Roman" w:hAnsi="Times New Roman" w:cs="Times New Roman"/>
+                <w:sz w:val="24"/>
+                <w:szCs w:val="24"/>
+                <w:lang w:val="en-GB"/>
+              </w:rPr>
+            </w:pPr>
+            <w:r>
+              <w:rPr>
+                <w:rFonts w:ascii="Times New Roman" w:hAnsi="Times New Roman" w:cs="Times New Roman"/>
+                <w:sz w:val="24"/>
+                <w:szCs w:val="24"/>
+                <w:lang w:val="en-GB"/>
+              </w:rPr>
+              <w:t>‘</w:t>
+            </w:r>
+            <w:proofErr w:type="spellStart"/>
+            <w:proofErr w:type="gramStart"/>
+            <w:r>
+              <w:rPr>
+                <w:rFonts w:ascii="Times New Roman" w:hAnsi="Times New Roman" w:cs="Times New Roman"/>
+                <w:sz w:val="24"/>
+                <w:szCs w:val="24"/>
+                <w:lang w:val="en-GB"/>
+              </w:rPr>
+              <w:t>ord</w:t>
+            </w:r>
+            <w:proofErr w:type="spellEnd"/>
+            <w:r>
+              <w:rPr>
+                <w:rFonts w:ascii="Times New Roman" w:hAnsi="Times New Roman" w:cs="Times New Roman"/>
+                <w:sz w:val="24"/>
+                <w:szCs w:val="24"/>
+                <w:lang w:val="en-GB"/>
+              </w:rPr>
+              <w:t>(</w:t>
+            </w:r>
+            <w:proofErr w:type="gramEnd"/>
+            <w:r>
+              <w:rPr>
+                <w:rFonts w:ascii="Times New Roman" w:hAnsi="Times New Roman" w:cs="Times New Roman"/>
+                <w:sz w:val="24"/>
+                <w:szCs w:val="24"/>
+                <w:lang w:val="en-GB"/>
+              </w:rPr>
+              <w:t>)’ value</w:t>
+            </w:r>
+          </w:p>
+        </w:tc>
+        <w:tc>
+          <w:tcPr>
+            <w:tcW w:w="2038" w:type="dxa"/>
+          </w:tcPr>
+          <w:p>
+            <w:pPr>
+              <w:keepNext/>
+              <w:jc w:val="both"/>
+              <w:rPr>
+                <w:rFonts w:ascii="Times New Roman" w:hAnsi="Times New Roman" w:cs="Times New Roman"/>
+                <w:sz w:val="24"/>
+                <w:szCs w:val="24"/>
+                <w:lang w:val="en-GB"/>
+              </w:rPr>
+            </w:pPr>
+            <w:r>
+              <w:rPr>
+                <w:rFonts w:ascii="Times New Roman" w:hAnsi="Times New Roman" w:cs="Times New Roman"/>
+                <w:sz w:val="24"/>
+                <w:szCs w:val="24"/>
+                <w:lang w:val="en-GB"/>
+              </w:rPr>
+              <w:t xml:space="preserve">Corresponding list value for hot </w:t>
+            </w:r>
+            <w:proofErr w:type="gramStart"/>
+            <w:r>
+              <w:rPr>
+                <w:rFonts w:ascii="Times New Roman" w:hAnsi="Times New Roman" w:cs="Times New Roman"/>
+                <w:sz w:val="24"/>
+                <w:szCs w:val="24"/>
+                <w:lang w:val="en-GB"/>
+              </w:rPr>
+              <w:t>ones</w:t>
+            </w:r>
+            <w:proofErr w:type="gramEnd"/>
+            <w:r>
+              <w:rPr>
+                <w:rFonts w:ascii="Times New Roman" w:hAnsi="Times New Roman" w:cs="Times New Roman"/>
+                <w:sz w:val="24"/>
+                <w:szCs w:val="24"/>
+                <w:lang w:val="en-GB"/>
+              </w:rPr>
+              <w:t xml:space="preserve"> vector</w:t>
+            </w:r>
+          </w:p>
+        </w:tc>
+      </w:tr>
+      <w:tr>
+        <w:trPr>
+          <w:trHeight w:val="364"/>
+        </w:trPr>
+        <w:tc>
+          <w:tcPr>
+            <w:tcW w:w="1509" w:type="dxa"/>
+          </w:tcPr>
+          <w:p>
+            <w:pPr>
+              <w:keepNext/>
+              <w:jc w:val="center"/>
+              <w:rPr>
+                <w:rFonts w:ascii="Times New Roman" w:hAnsi="Times New Roman" w:cs="Times New Roman"/>
+                <w:sz w:val="24"/>
+                <w:szCs w:val="24"/>
+                <w:lang w:val="en-GB"/>
+              </w:rPr>
+            </w:pPr>
+            <w:r>
+              <w:rPr>
+                <w:rFonts w:ascii="MS Gothic" w:eastAsia="MS Gothic" w:hAnsi="MS Gothic" w:cs="MS Gothic" w:hint="eastAsia"/>
+                <w:sz w:val="24"/>
+                <w:szCs w:val="24"/>
+                <w:lang w:val="en-GB"/>
+              </w:rPr>
+              <w:t>角</w:t>
+            </w:r>
+          </w:p>
+        </w:tc>
+        <w:tc>
+          <w:tcPr>
+            <w:tcW w:w="1494" w:type="dxa"/>
+          </w:tcPr>
+          <w:p>
+            <w:pPr>
+              <w:keepNext/>
+              <w:jc w:val="center"/>
+              <w:rPr>
+                <w:rFonts w:ascii="Times New Roman" w:hAnsi="Times New Roman" w:cs="Times New Roman"/>
+                <w:sz w:val="24"/>
+                <w:szCs w:val="24"/>
+                <w:lang w:val="en-GB"/>
+              </w:rPr>
+            </w:pPr>
+            <w:r>
+              <w:rPr>
+                <w:rFonts w:ascii="Times New Roman" w:hAnsi="Times New Roman" w:cs="Times New Roman"/>
+                <w:sz w:val="24"/>
+                <w:szCs w:val="24"/>
+                <w:lang w:val="en-GB"/>
+              </w:rPr>
+              <w:t>3528</w:t>
+            </w:r>
+            <w:r>
+              <w:rPr>
+                <w:rFonts w:ascii="Times New Roman" w:hAnsi="Times New Roman" w:cs="Times New Roman"/>
+                <w:sz w:val="24"/>
+                <w:szCs w:val="24"/>
+                <w:lang w:val="en-GB"/>
+              </w:rPr>
+              <w:t>2</w:t>
+            </w:r>
+          </w:p>
+        </w:tc>
+        <w:tc>
+          <w:tcPr>
+            <w:tcW w:w="2038" w:type="dxa"/>
+          </w:tcPr>
+          <w:p>
+            <w:pPr>
+              <w:keepNext/>
+              <w:jc w:val="center"/>
+              <w:rPr>
+                <w:rFonts w:ascii="Times New Roman" w:hAnsi="Times New Roman" w:cs="Times New Roman"/>
+                <w:sz w:val="24"/>
+                <w:szCs w:val="24"/>
+                <w:lang w:val="en-GB"/>
+              </w:rPr>
+            </w:pPr>
+            <w:r>
+              <w:rPr>
+                <w:rFonts w:ascii="Times New Roman" w:hAnsi="Times New Roman" w:cs="Times New Roman"/>
+                <w:sz w:val="24"/>
+                <w:szCs w:val="24"/>
+                <w:lang w:val="en-GB"/>
+              </w:rPr>
+              <w:t>989</w:t>
+            </w:r>
+          </w:p>
+        </w:tc>
+      </w:tr>
+      <w:tr>
+        <w:trPr>
+          <w:trHeight w:val="414"/>
+        </w:trPr>
+        <w:tc>
+          <w:tcPr>
+            <w:tcW w:w="1509" w:type="dxa"/>
+          </w:tcPr>
+          <w:p>
+            <w:pPr>
+              <w:keepNext/>
+              <w:jc w:val="center"/>
+              <w:rPr>
+                <w:rFonts w:ascii="Times New Roman" w:hAnsi="Times New Roman" w:cs="Times New Roman"/>
+                <w:sz w:val="24"/>
+                <w:szCs w:val="24"/>
+                <w:lang w:val="en-GB"/>
+              </w:rPr>
+            </w:pPr>
+            <w:r>
+              <w:rPr>
+                <w:rFonts w:ascii="Microsoft JhengHei" w:eastAsia="Microsoft JhengHei" w:hAnsi="Microsoft JhengHei" w:cs="Microsoft JhengHei" w:hint="eastAsia"/>
+                <w:sz w:val="24"/>
+                <w:szCs w:val="24"/>
+                <w:lang w:val="en-GB"/>
+              </w:rPr>
+              <w:t>饺</w:t>
+            </w:r>
+          </w:p>
+        </w:tc>
+        <w:tc>
+          <w:tcPr>
+            <w:tcW w:w="1494" w:type="dxa"/>
+          </w:tcPr>
+          <w:p>
+            <w:pPr>
+              <w:keepNext/>
+              <w:jc w:val="center"/>
+              <w:rPr>
+                <w:rFonts w:ascii="Times New Roman" w:hAnsi="Times New Roman" w:cs="Times New Roman"/>
+                <w:sz w:val="24"/>
+                <w:szCs w:val="24"/>
+                <w:lang w:val="en-GB"/>
+              </w:rPr>
+            </w:pPr>
+            <w:r>
+              <w:rPr>
+                <w:rFonts w:ascii="Times New Roman" w:hAnsi="Times New Roman" w:cs="Times New Roman"/>
+                <w:sz w:val="24"/>
+                <w:szCs w:val="24"/>
+                <w:lang w:val="en-GB"/>
+              </w:rPr>
+              <w:t>39290</w:t>
+            </w:r>
+          </w:p>
+        </w:tc>
+        <w:tc>
+          <w:tcPr>
+            <w:tcW w:w="2038" w:type="dxa"/>
+          </w:tcPr>
+          <w:p>
+            <w:pPr>
+              <w:keepNext/>
+              <w:jc w:val="center"/>
+              <w:rPr>
+                <w:rFonts w:ascii="Times New Roman" w:hAnsi="Times New Roman" w:cs="Times New Roman"/>
+                <w:sz w:val="24"/>
+                <w:szCs w:val="24"/>
+                <w:lang w:val="en-GB"/>
+              </w:rPr>
+            </w:pPr>
+            <w:r>
+              <w:rPr>
+                <w:rFonts w:ascii="Times New Roman" w:hAnsi="Times New Roman" w:cs="Times New Roman"/>
+                <w:sz w:val="24"/>
+                <w:szCs w:val="24"/>
+                <w:lang w:val="en-GB"/>
+              </w:rPr>
+              <w:t>3052</w:t>
+            </w:r>
+          </w:p>
+        </w:tc>
+      </w:tr>
+      <w:tr>
+        <w:trPr>
+          <w:trHeight w:val="424"/>
+        </w:trPr>
+        <w:tc>
+          <w:tcPr>
+            <w:tcW w:w="1509" w:type="dxa"/>
+          </w:tcPr>
+          <w:p>
+            <w:pPr>
+              <w:keepNext/>
+              <w:jc w:val="center"/>
+              <w:rPr>
+                <w:rFonts w:ascii="Times New Roman" w:hAnsi="Times New Roman" w:cs="Times New Roman"/>
+                <w:sz w:val="24"/>
+                <w:szCs w:val="24"/>
+                <w:lang w:val="en-GB"/>
+              </w:rPr>
+            </w:pPr>
+            <w:r>
+              <w:rPr>
+                <w:rFonts w:ascii="Microsoft JhengHei" w:eastAsia="Microsoft JhengHei" w:hAnsi="Microsoft JhengHei" w:cs="Microsoft JhengHei" w:hint="eastAsia"/>
+                <w:sz w:val="24"/>
+                <w:szCs w:val="24"/>
+                <w:lang w:val="en-GB"/>
+              </w:rPr>
+              <w:t>缴</w:t>
+            </w:r>
+          </w:p>
+        </w:tc>
+        <w:tc>
+          <w:tcPr>
+            <w:tcW w:w="1494" w:type="dxa"/>
+          </w:tcPr>
+          <w:p>
+            <w:pPr>
+              <w:keepNext/>
+              <w:jc w:val="center"/>
+              <w:rPr>
+                <w:rFonts w:ascii="Times New Roman" w:hAnsi="Times New Roman" w:cs="Times New Roman"/>
+                <w:sz w:val="24"/>
+                <w:szCs w:val="24"/>
+                <w:lang w:val="en-GB"/>
+              </w:rPr>
+            </w:pPr>
+            <w:r>
+              <w:rPr>
+                <w:rFonts w:ascii="Times New Roman" w:hAnsi="Times New Roman" w:cs="Times New Roman"/>
+                <w:sz w:val="24"/>
+                <w:szCs w:val="24"/>
+                <w:lang w:val="en-GB"/>
+              </w:rPr>
+              <w:t>32564</w:t>
+            </w:r>
+          </w:p>
+        </w:tc>
+        <w:tc>
+          <w:tcPr>
+            <w:tcW w:w="2038" w:type="dxa"/>
+          </w:tcPr>
+          <w:p>
+            <w:pPr>
+              <w:keepNext/>
+              <w:jc w:val="center"/>
+              <w:rPr>
+                <w:rFonts w:ascii="Times New Roman" w:hAnsi="Times New Roman" w:cs="Times New Roman"/>
+                <w:sz w:val="24"/>
+                <w:szCs w:val="24"/>
+                <w:lang w:val="en-GB"/>
+              </w:rPr>
+            </w:pPr>
+            <w:r>
+              <w:rPr>
+                <w:rFonts w:ascii="Times New Roman" w:hAnsi="Times New Roman" w:cs="Times New Roman"/>
+                <w:sz w:val="24"/>
+                <w:szCs w:val="24"/>
+                <w:lang w:val="en-GB"/>
+              </w:rPr>
+              <w:t>3663</w:t>
+            </w:r>
+          </w:p>
+        </w:tc>
+      </w:tr>
+      <w:tr>
+        <w:trPr>
+          <w:trHeight w:val="424"/>
+        </w:trPr>
+        <w:tc>
+          <w:tcPr>
+            <w:tcW w:w="1509" w:type="dxa"/>
+          </w:tcPr>
+          <w:p>
+            <w:pPr>
+              <w:keepNext/>
+              <w:jc w:val="center"/>
+              <w:rPr>
+                <w:rFonts w:ascii="Times New Roman" w:hAnsi="Times New Roman" w:cs="Times New Roman"/>
+                <w:sz w:val="24"/>
+                <w:szCs w:val="24"/>
+                <w:lang w:val="en-GB"/>
+              </w:rPr>
+            </w:pPr>
+            <w:r>
+              <w:rPr>
+                <w:rFonts w:ascii="Microsoft JhengHei" w:eastAsia="Microsoft JhengHei" w:hAnsi="Microsoft JhengHei" w:cs="Microsoft JhengHei" w:hint="eastAsia"/>
+                <w:sz w:val="24"/>
+                <w:szCs w:val="24"/>
+                <w:lang w:val="en-GB"/>
+              </w:rPr>
+              <w:t>绞</w:t>
+            </w:r>
+          </w:p>
+        </w:tc>
+        <w:tc>
+          <w:tcPr>
+            <w:tcW w:w="1494" w:type="dxa"/>
+          </w:tcPr>
+          <w:p>
+            <w:pPr>
+              <w:keepNext/>
+              <w:jc w:val="center"/>
+              <w:rPr>
+                <w:rFonts w:ascii="Times New Roman" w:hAnsi="Times New Roman" w:cs="Times New Roman"/>
+                <w:sz w:val="24"/>
+                <w:szCs w:val="24"/>
+                <w:lang w:val="en-GB"/>
+              </w:rPr>
+            </w:pPr>
+            <w:r>
+              <w:rPr>
+                <w:rFonts w:ascii="Times New Roman" w:hAnsi="Times New Roman" w:cs="Times New Roman"/>
+                <w:sz w:val="24"/>
+                <w:szCs w:val="24"/>
+                <w:lang w:val="en-GB"/>
+              </w:rPr>
+              <w:t>32478</w:t>
+            </w:r>
+          </w:p>
+        </w:tc>
+        <w:tc>
+          <w:tcPr>
+            <w:tcW w:w="2038" w:type="dxa"/>
+          </w:tcPr>
+          <w:p>
+            <w:pPr>
+              <w:keepNext/>
+              <w:jc w:val="center"/>
+              <w:rPr>
+                <w:rFonts w:ascii="Times New Roman" w:hAnsi="Times New Roman" w:cs="Times New Roman"/>
+                <w:sz w:val="24"/>
+                <w:szCs w:val="24"/>
+                <w:lang w:val="en-GB"/>
+              </w:rPr>
+            </w:pPr>
+            <w:r>
+              <w:rPr>
+                <w:rFonts w:ascii="Times New Roman" w:hAnsi="Times New Roman" w:cs="Times New Roman"/>
+                <w:sz w:val="24"/>
+                <w:szCs w:val="24"/>
+                <w:lang w:val="en-GB"/>
+              </w:rPr>
+              <w:t>3602</w:t>
+            </w:r>
+          </w:p>
+        </w:tc>
+      </w:tr>
+      <w:tr>
+        <w:trPr>
+          <w:trHeight w:val="313"/>
+        </w:trPr>
+        <w:tc>
+          <w:tcPr>
+            <w:tcW w:w="1509" w:type="dxa"/>
+          </w:tcPr>
+          <w:p>
+            <w:pPr>
+              <w:keepNext/>
+              <w:jc w:val="center"/>
+              <w:rPr>
+                <w:rFonts w:ascii="Times New Roman" w:hAnsi="Times New Roman" w:cs="Times New Roman"/>
+                <w:sz w:val="24"/>
+                <w:szCs w:val="24"/>
+                <w:lang w:val="en-GB"/>
+              </w:rPr>
+            </w:pPr>
+            <w:r>
+              <w:rPr>
+                <w:rFonts w:ascii="MS Gothic" w:eastAsia="MS Gothic" w:hAnsi="MS Gothic" w:cs="MS Gothic" w:hint="eastAsia"/>
+                <w:sz w:val="24"/>
+                <w:szCs w:val="24"/>
+                <w:lang w:val="en-GB"/>
+              </w:rPr>
+              <w:t>剿</w:t>
+            </w:r>
+          </w:p>
+        </w:tc>
+        <w:tc>
+          <w:tcPr>
+            <w:tcW w:w="1494" w:type="dxa"/>
+          </w:tcPr>
+          <w:p>
+            <w:pPr>
+              <w:keepNext/>
+              <w:jc w:val="center"/>
+              <w:rPr>
+                <w:rFonts w:ascii="Times New Roman" w:hAnsi="Times New Roman" w:cs="Times New Roman"/>
+                <w:sz w:val="24"/>
+                <w:szCs w:val="24"/>
+                <w:lang w:val="en-GB"/>
+              </w:rPr>
+            </w:pPr>
+            <w:r>
+              <w:rPr>
+                <w:rFonts w:ascii="Times New Roman" w:hAnsi="Times New Roman" w:cs="Times New Roman"/>
+                <w:sz w:val="24"/>
+                <w:szCs w:val="24"/>
+                <w:lang w:val="en-GB"/>
+              </w:rPr>
+              <w:t>21119</w:t>
+            </w:r>
+          </w:p>
+        </w:tc>
+        <w:tc>
+          <w:tcPr>
+            <w:tcW w:w="2038" w:type="dxa"/>
+          </w:tcPr>
+          <w:p>
+            <w:pPr>
+              <w:keepNext/>
+              <w:jc w:val="center"/>
+              <w:rPr>
+                <w:rFonts w:ascii="Times New Roman" w:hAnsi="Times New Roman" w:cs="Times New Roman"/>
+                <w:sz w:val="24"/>
+                <w:szCs w:val="24"/>
+                <w:lang w:val="en-GB"/>
+              </w:rPr>
+            </w:pPr>
+            <w:r>
+              <w:rPr>
+                <w:rFonts w:ascii="Times New Roman" w:hAnsi="Times New Roman" w:cs="Times New Roman"/>
+                <w:sz w:val="24"/>
+                <w:szCs w:val="24"/>
+                <w:lang w:val="en-GB"/>
+              </w:rPr>
+              <w:t>616</w:t>
+            </w:r>
+          </w:p>
+        </w:tc>
+      </w:tr>
+      <w:tr>
+        <w:trPr>
+          <w:trHeight w:val="313"/>
+        </w:trPr>
+        <w:tc>
+          <w:tcPr>
+            <w:tcW w:w="1509" w:type="dxa"/>
+          </w:tcPr>
+          <w:p>
+            <w:pPr>
+              <w:keepNext/>
+              <w:jc w:val="center"/>
+              <w:rPr>
+                <w:rFonts w:ascii="Times New Roman" w:hAnsi="Times New Roman" w:cs="Times New Roman"/>
+                <w:sz w:val="24"/>
+                <w:szCs w:val="24"/>
+                <w:lang w:val="en-GB"/>
+              </w:rPr>
+            </w:pPr>
+            <w:r>
+              <w:rPr>
+                <w:rFonts w:ascii="MS Gothic" w:eastAsia="MS Gothic" w:hAnsi="MS Gothic" w:cs="MS Gothic" w:hint="eastAsia"/>
+                <w:sz w:val="24"/>
+                <w:szCs w:val="24"/>
+                <w:lang w:val="en-GB"/>
+              </w:rPr>
+              <w:t>教</w:t>
+            </w:r>
+          </w:p>
+        </w:tc>
+        <w:tc>
+          <w:tcPr>
+            <w:tcW w:w="1494" w:type="dxa"/>
+          </w:tcPr>
+          <w:p>
+            <w:pPr>
+              <w:keepNext/>
+              <w:jc w:val="center"/>
+              <w:rPr>
+                <w:rFonts w:ascii="Times New Roman" w:hAnsi="Times New Roman" w:cs="Times New Roman"/>
+                <w:sz w:val="24"/>
+                <w:szCs w:val="24"/>
+                <w:lang w:val="en-GB"/>
+              </w:rPr>
+            </w:pPr>
+            <w:r>
+              <w:rPr>
+                <w:rFonts w:ascii="Times New Roman" w:hAnsi="Times New Roman" w:cs="Times New Roman"/>
+                <w:sz w:val="24"/>
+                <w:szCs w:val="24"/>
+                <w:lang w:val="en-GB"/>
+              </w:rPr>
+              <w:t>25945</w:t>
+            </w:r>
+          </w:p>
+        </w:tc>
+        <w:tc>
+          <w:tcPr>
+            <w:tcW w:w="2038" w:type="dxa"/>
+          </w:tcPr>
+          <w:p>
+            <w:pPr>
+              <w:keepNext/>
+              <w:jc w:val="center"/>
+              <w:rPr>
+                <w:rFonts w:ascii="Times New Roman" w:hAnsi="Times New Roman" w:cs="Times New Roman"/>
+                <w:sz w:val="24"/>
+                <w:szCs w:val="24"/>
+                <w:lang w:val="en-GB"/>
+              </w:rPr>
+            </w:pPr>
+            <w:r>
+              <w:rPr>
+                <w:rFonts w:ascii="Times New Roman" w:hAnsi="Times New Roman" w:cs="Times New Roman"/>
+                <w:sz w:val="24"/>
+                <w:szCs w:val="24"/>
+                <w:lang w:val="en-GB"/>
+              </w:rPr>
+              <w:t>1949</w:t>
+            </w:r>
+          </w:p>
+        </w:tc>
+      </w:tr>
+      <w:tr>
+        <w:trPr>
+          <w:trHeight w:val="313"/>
+        </w:trPr>
+        <w:tc>
+          <w:tcPr>
+            <w:tcW w:w="1509" w:type="dxa"/>
+          </w:tcPr>
+          <w:p>
+            <w:pPr>
+              <w:keepNext/>
+              <w:jc w:val="center"/>
+              <w:rPr>
+                <w:rFonts w:ascii="Times New Roman" w:hAnsi="Times New Roman" w:cs="Times New Roman"/>
+                <w:sz w:val="24"/>
+                <w:szCs w:val="24"/>
+                <w:lang w:val="en-GB"/>
+              </w:rPr>
+            </w:pPr>
+            <w:r>
+              <w:rPr>
+                <w:rFonts w:ascii="MS Gothic" w:eastAsia="MS Gothic" w:hAnsi="MS Gothic" w:cs="MS Gothic" w:hint="eastAsia"/>
+                <w:sz w:val="24"/>
+                <w:szCs w:val="24"/>
+                <w:lang w:val="en-GB"/>
+              </w:rPr>
+              <w:t>酵</w:t>
+            </w:r>
+          </w:p>
+        </w:tc>
+        <w:tc>
+          <w:tcPr>
+            <w:tcW w:w="1494" w:type="dxa"/>
+          </w:tcPr>
+          <w:p>
+            <w:pPr>
+              <w:keepNext/>
+              <w:jc w:val="center"/>
+              <w:rPr>
+                <w:rFonts w:ascii="Times New Roman" w:hAnsi="Times New Roman" w:cs="Times New Roman"/>
+                <w:sz w:val="24"/>
+                <w:szCs w:val="24"/>
+                <w:lang w:val="en-GB"/>
+              </w:rPr>
+            </w:pPr>
+            <w:r>
+              <w:rPr>
+                <w:rFonts w:ascii="Times New Roman" w:hAnsi="Times New Roman" w:cs="Times New Roman"/>
+                <w:sz w:val="24"/>
+                <w:szCs w:val="24"/>
+                <w:lang w:val="en-GB"/>
+              </w:rPr>
+              <w:t>37237</w:t>
+            </w:r>
+          </w:p>
+        </w:tc>
+        <w:tc>
+          <w:tcPr>
+            <w:tcW w:w="2038" w:type="dxa"/>
+          </w:tcPr>
+          <w:p>
+            <w:pPr>
+              <w:keepNext/>
+              <w:jc w:val="center"/>
+              <w:rPr>
+                <w:rFonts w:ascii="Times New Roman" w:hAnsi="Times New Roman" w:cs="Times New Roman"/>
+                <w:sz w:val="24"/>
+                <w:szCs w:val="24"/>
+                <w:lang w:val="en-GB"/>
+              </w:rPr>
+            </w:pPr>
+            <w:r>
+              <w:rPr>
+                <w:rFonts w:ascii="Times New Roman" w:hAnsi="Times New Roman" w:cs="Times New Roman"/>
+                <w:sz w:val="24"/>
+                <w:szCs w:val="24"/>
+                <w:lang w:val="en-GB"/>
+              </w:rPr>
+              <w:t>1651</w:t>
+            </w:r>
+          </w:p>
+        </w:tc>
+      </w:tr>
+      <w:tr>
+        <w:trPr>
+          <w:trHeight w:val="346"/>
+        </w:trPr>
+        <w:tc>
+          <w:tcPr>
+            <w:tcW w:w="1509" w:type="dxa"/>
+          </w:tcPr>
+          <w:p>
+            <w:pPr>
+              <w:keepNext/>
+              <w:jc w:val="center"/>
+              <w:rPr>
+                <w:rFonts w:ascii="Times New Roman" w:hAnsi="Times New Roman" w:cs="Times New Roman"/>
+                <w:sz w:val="24"/>
+                <w:szCs w:val="24"/>
+                <w:lang w:val="en-GB"/>
+              </w:rPr>
+            </w:pPr>
+            <w:r>
+              <w:rPr>
+                <w:rFonts w:ascii="Microsoft JhengHei" w:eastAsia="Microsoft JhengHei" w:hAnsi="Microsoft JhengHei" w:cs="Microsoft JhengHei" w:hint="eastAsia"/>
+                <w:sz w:val="24"/>
+                <w:szCs w:val="24"/>
+                <w:lang w:val="en-GB"/>
+              </w:rPr>
+              <w:t>轿</w:t>
+            </w:r>
+          </w:p>
+        </w:tc>
+        <w:tc>
+          <w:tcPr>
+            <w:tcW w:w="1494" w:type="dxa"/>
+          </w:tcPr>
+          <w:p>
+            <w:pPr>
+              <w:keepNext/>
+              <w:jc w:val="center"/>
+              <w:rPr>
+                <w:rFonts w:ascii="Times New Roman" w:hAnsi="Times New Roman" w:cs="Times New Roman"/>
+                <w:sz w:val="24"/>
+                <w:szCs w:val="24"/>
+                <w:lang w:val="en-GB"/>
+              </w:rPr>
+            </w:pPr>
+            <w:r>
+              <w:rPr>
+                <w:rFonts w:ascii="Times New Roman" w:hAnsi="Times New Roman" w:cs="Times New Roman"/>
+                <w:sz w:val="24"/>
+                <w:szCs w:val="24"/>
+                <w:lang w:val="en-GB"/>
+              </w:rPr>
+              <w:t>36735</w:t>
+            </w:r>
+          </w:p>
+        </w:tc>
+        <w:tc>
+          <w:tcPr>
+            <w:tcW w:w="2038" w:type="dxa"/>
+          </w:tcPr>
+          <w:p>
+            <w:pPr>
+              <w:keepNext/>
+              <w:jc w:val="center"/>
+              <w:rPr>
+                <w:rFonts w:ascii="Times New Roman" w:hAnsi="Times New Roman" w:cs="Times New Roman"/>
+                <w:sz w:val="24"/>
+                <w:szCs w:val="24"/>
+                <w:lang w:val="en-GB"/>
+              </w:rPr>
+            </w:pPr>
+            <w:r>
+              <w:rPr>
+                <w:rFonts w:ascii="Times New Roman" w:hAnsi="Times New Roman" w:cs="Times New Roman"/>
+                <w:sz w:val="24"/>
+                <w:szCs w:val="24"/>
+                <w:lang w:val="en-GB"/>
+              </w:rPr>
+              <w:t>2102</w:t>
+            </w:r>
+          </w:p>
+        </w:tc>
+      </w:tr>
+      <w:tr>
+        <w:trPr>
+          <w:trHeight w:val="424"/>
+        </w:trPr>
+        <w:tc>
+          <w:tcPr>
+            <w:tcW w:w="1509" w:type="dxa"/>
+          </w:tcPr>
+          <w:p>
+            <w:pPr>
+              <w:keepNext/>
+              <w:jc w:val="center"/>
+              <w:rPr>
+                <w:rFonts w:ascii="Times New Roman" w:hAnsi="Times New Roman" w:cs="Times New Roman"/>
+                <w:sz w:val="24"/>
+                <w:szCs w:val="24"/>
+                <w:lang w:val="en-GB"/>
+              </w:rPr>
+            </w:pPr>
+            <w:r>
+              <w:rPr>
+                <w:rFonts w:ascii="Microsoft JhengHei" w:eastAsia="Microsoft JhengHei" w:hAnsi="Microsoft JhengHei" w:cs="Microsoft JhengHei" w:hint="eastAsia"/>
+                <w:sz w:val="24"/>
+                <w:szCs w:val="24"/>
+                <w:lang w:val="en-GB"/>
+              </w:rPr>
+              <w:t>较</w:t>
+            </w:r>
+          </w:p>
+        </w:tc>
+        <w:tc>
+          <w:tcPr>
+            <w:tcW w:w="1494" w:type="dxa"/>
+          </w:tcPr>
+          <w:p>
+            <w:pPr>
+              <w:keepNext/>
+              <w:jc w:val="center"/>
+              <w:rPr>
+                <w:rFonts w:ascii="Times New Roman" w:hAnsi="Times New Roman" w:cs="Times New Roman"/>
+                <w:sz w:val="24"/>
+                <w:szCs w:val="24"/>
+                <w:lang w:val="en-GB"/>
+              </w:rPr>
+            </w:pPr>
+            <w:r>
+              <w:rPr>
+                <w:rFonts w:ascii="Times New Roman" w:hAnsi="Times New Roman" w:cs="Times New Roman"/>
+                <w:sz w:val="24"/>
+                <w:szCs w:val="24"/>
+                <w:lang w:val="en-GB"/>
+              </w:rPr>
+              <w:t>36739</w:t>
+            </w:r>
+          </w:p>
+        </w:tc>
+        <w:tc>
+          <w:tcPr>
+            <w:tcW w:w="2038" w:type="dxa"/>
+          </w:tcPr>
+          <w:p>
+            <w:pPr>
+              <w:keepNext/>
+              <w:jc w:val="center"/>
+              <w:rPr>
+                <w:rFonts w:ascii="Times New Roman" w:hAnsi="Times New Roman" w:cs="Times New Roman"/>
+                <w:sz w:val="24"/>
+                <w:szCs w:val="24"/>
+                <w:lang w:val="en-GB"/>
+              </w:rPr>
+            </w:pPr>
+            <w:r>
+              <w:rPr>
+                <w:rFonts w:ascii="Times New Roman" w:hAnsi="Times New Roman" w:cs="Times New Roman"/>
+                <w:sz w:val="24"/>
+                <w:szCs w:val="24"/>
+                <w:lang w:val="en-GB"/>
+              </w:rPr>
+              <w:t>1653</w:t>
+            </w:r>
+          </w:p>
+        </w:tc>
+      </w:tr>
+      <w:tr>
+        <w:trPr>
+          <w:trHeight w:val="313"/>
+        </w:trPr>
+        <w:tc>
+          <w:tcPr>
+            <w:tcW w:w="1509" w:type="dxa"/>
+          </w:tcPr>
+          <w:p>
+            <w:pPr>
+              <w:keepNext/>
+              <w:jc w:val="center"/>
+              <w:rPr>
+                <w:rFonts w:ascii="Times New Roman" w:hAnsi="Times New Roman" w:cs="Times New Roman"/>
+                <w:sz w:val="24"/>
+                <w:szCs w:val="24"/>
+                <w:lang w:val="en-GB"/>
+              </w:rPr>
+            </w:pPr>
+            <w:r>
+              <w:rPr>
+                <w:rFonts w:ascii="MS Gothic" w:eastAsia="MS Gothic" w:hAnsi="MS Gothic" w:cs="MS Gothic" w:hint="eastAsia"/>
+                <w:sz w:val="24"/>
+                <w:szCs w:val="24"/>
+                <w:lang w:val="en-GB"/>
+              </w:rPr>
+              <w:t>叫</w:t>
+            </w:r>
+          </w:p>
+        </w:tc>
+        <w:tc>
+          <w:tcPr>
+            <w:tcW w:w="1494" w:type="dxa"/>
+          </w:tcPr>
+          <w:p>
+            <w:pPr>
+              <w:keepNext/>
+              <w:jc w:val="center"/>
+              <w:rPr>
+                <w:rFonts w:ascii="Times New Roman" w:hAnsi="Times New Roman" w:cs="Times New Roman"/>
+                <w:sz w:val="24"/>
+                <w:szCs w:val="24"/>
+                <w:lang w:val="en-GB"/>
+              </w:rPr>
+            </w:pPr>
+            <w:r>
+              <w:rPr>
+                <w:rFonts w:ascii="Times New Roman" w:hAnsi="Times New Roman" w:cs="Times New Roman"/>
+                <w:sz w:val="24"/>
+                <w:szCs w:val="24"/>
+                <w:lang w:val="en-GB"/>
+              </w:rPr>
+              <w:t>21483</w:t>
+            </w:r>
+          </w:p>
+        </w:tc>
+        <w:tc>
+          <w:tcPr>
+            <w:tcW w:w="2038" w:type="dxa"/>
+          </w:tcPr>
+          <w:p>
+            <w:pPr>
+              <w:keepNext/>
+              <w:jc w:val="center"/>
+              <w:rPr>
+                <w:rFonts w:ascii="Times New Roman" w:hAnsi="Times New Roman" w:cs="Times New Roman"/>
+                <w:sz w:val="24"/>
+                <w:szCs w:val="24"/>
+                <w:lang w:val="en-GB"/>
+              </w:rPr>
+            </w:pPr>
+            <w:r>
+              <w:rPr>
+                <w:rFonts w:ascii="Times New Roman" w:hAnsi="Times New Roman" w:cs="Times New Roman"/>
+                <w:sz w:val="24"/>
+                <w:szCs w:val="24"/>
+                <w:lang w:val="en-GB"/>
+              </w:rPr>
+              <w:t>2268</w:t>
+            </w:r>
+          </w:p>
+        </w:tc>
+      </w:tr>
+    </w:tbl>
+    <w:p>
+      <w:pPr>
+        <w:keepNext/>
+        <w:jc w:val="both"/>
+        <w:rPr>
+          <w:rFonts w:ascii="Times New Roman" w:hAnsi="Times New Roman" w:cs="Times New Roman"/>
+          <w:sz w:val="24"/>
+          <w:szCs w:val="24"/>
+          <w:lang w:val="en-GB"/>
+        </w:rPr>
+      </w:pPr>
     </w:p>
     <w:p>
       <w:pPr>
@@ -626,7 +1755,7 @@
           <w:sz w:val="24"/>
           <w:lang w:val="en-GB"/>
         </w:rPr>
-        <w:t>1. Take in all the data we have from the -c files so that we can start using this data for training</w:t>
+        <w:t xml:space="preserve">1. Implement the CNN from the MNIST tutorial on our own data.  </w:t>
       </w:r>
     </w:p>
     <w:p>
@@ -650,17 +1779,15 @@
           <w:sz w:val="24"/>
           <w:lang w:val="en-GB"/>
         </w:rPr>
-        <w:t>2.Tu</w:t>
-      </w:r>
-      <w:bookmarkStart w:id="0" w:name="_GoBack"/>
-      <w:bookmarkEnd w:id="0"/>
-      <w:r>
-        <w:rPr>
-          <w:rFonts w:ascii="Times New Roman" w:hAnsi="Times New Roman" w:cs="Times New Roman"/>
-          <w:sz w:val="24"/>
-          <w:lang w:val="en-GB"/>
-        </w:rPr>
-        <w:t>rn the Chinese character labels into one-hot vectors for use with a CNN</w:t>
+        <w:t>2</w:t>
+      </w:r>
+      <w:r>
+        <w:rPr>
+          <w:rFonts w:ascii="Times New Roman" w:hAnsi="Times New Roman" w:cs="Times New Roman"/>
+          <w:sz w:val="24"/>
+          <w:lang w:val="en-GB"/>
+        </w:rPr>
+        <w:t>. Take in all the data we have from the -c files so that we can start using this data for training</w:t>
       </w:r>
     </w:p>
     <w:p>
@@ -684,7 +1811,15 @@
           <w:sz w:val="24"/>
           <w:lang w:val="en-GB"/>
         </w:rPr>
-        <w:t xml:space="preserve">3. Implement the CNN from the MNIST tutorial on our own data.  </w:t>
+        <w:t>3</w:t>
+      </w:r>
+      <w:r>
+        <w:rPr>
+          <w:rFonts w:ascii="Times New Roman" w:hAnsi="Times New Roman" w:cs="Times New Roman"/>
+          <w:sz w:val="24"/>
+          <w:lang w:val="en-GB"/>
+        </w:rPr>
+        <w:t>. Read about the mathematics behind machine learning.</w:t>
       </w:r>
     </w:p>
     <w:p>
@@ -716,7 +1851,15 @@
           <w:sz w:val="24"/>
           <w:lang w:val="en-GB"/>
         </w:rPr>
-        <w:t>. Figure out the decoding of -f files</w:t>
+        <w:t>. Research different thresholding techniques and their effect on optical character recognition.</w:t>
+      </w:r>
+      <w:r>
+        <w:rPr>
+          <w:rFonts w:ascii="Times New Roman" w:hAnsi="Times New Roman" w:cs="Times New Roman"/>
+          <w:sz w:val="24"/>
+          <w:lang w:val="en-GB"/>
+        </w:rPr>
+        <w:t xml:space="preserve"> Do we need to binarize our data? (Apart from for reducing memory usage)</w:t>
       </w:r>
     </w:p>
     <w:p>
@@ -748,96 +1891,8 @@
           <w:sz w:val="24"/>
           <w:lang w:val="en-GB"/>
         </w:rPr>
-        <w:t>. Read about the mathematics behind machine learning.</w:t>
-      </w:r>
-    </w:p>
-    <w:p>
-      <w:pPr>
-        <w:pBdr>
-          <w:top w:val="single" w:sz="4" w:space="1" w:color="FF0000"/>
-          <w:left w:val="single" w:sz="4" w:space="4" w:color="FF0000"/>
-          <w:bottom w:val="single" w:sz="4" w:space="1" w:color="FF0000"/>
-          <w:right w:val="single" w:sz="4" w:space="4" w:color="FF0000"/>
-        </w:pBdr>
-        <w:jc w:val="both"/>
-        <w:rPr>
-          <w:rFonts w:ascii="Times New Roman" w:hAnsi="Times New Roman" w:cs="Times New Roman"/>
-          <w:sz w:val="24"/>
-          <w:lang w:val="en-GB"/>
-        </w:rPr>
-      </w:pPr>
-      <w:r>
-        <w:rPr>
-          <w:rFonts w:ascii="Times New Roman" w:hAnsi="Times New Roman" w:cs="Times New Roman"/>
-          <w:sz w:val="24"/>
-          <w:lang w:val="en-GB"/>
-        </w:rPr>
-        <w:t>6</w:t>
-      </w:r>
-      <w:r>
-        <w:rPr>
-          <w:rFonts w:ascii="Times New Roman" w:hAnsi="Times New Roman" w:cs="Times New Roman"/>
-          <w:sz w:val="24"/>
-          <w:lang w:val="en-GB"/>
-        </w:rPr>
-        <w:t>. Research different thresholding techniques and their effect on optical character recognition.</w:t>
-      </w:r>
-      <w:r>
-        <w:rPr>
-          <w:rFonts w:ascii="Times New Roman" w:hAnsi="Times New Roman" w:cs="Times New Roman"/>
-          <w:sz w:val="24"/>
-          <w:lang w:val="en-GB"/>
-        </w:rPr>
-        <w:t xml:space="preserve"> Do we need to binarize our data? (Apart from for reducing memory usage)</w:t>
-      </w:r>
-    </w:p>
-    <w:p>
-      <w:pPr>
-        <w:pBdr>
-          <w:top w:val="single" w:sz="4" w:space="1" w:color="FF0000"/>
-          <w:left w:val="single" w:sz="4" w:space="4" w:color="FF0000"/>
-          <w:bottom w:val="single" w:sz="4" w:space="1" w:color="FF0000"/>
-          <w:right w:val="single" w:sz="4" w:space="4" w:color="FF0000"/>
-        </w:pBdr>
-        <w:jc w:val="both"/>
-        <w:rPr>
-          <w:rFonts w:ascii="Times New Roman" w:hAnsi="Times New Roman" w:cs="Times New Roman"/>
-          <w:sz w:val="24"/>
-          <w:lang w:val="en-GB"/>
-        </w:rPr>
-      </w:pPr>
-      <w:r>
-        <w:rPr>
-          <w:rFonts w:ascii="Times New Roman" w:hAnsi="Times New Roman" w:cs="Times New Roman"/>
-          <w:sz w:val="24"/>
-          <w:lang w:val="en-GB"/>
-        </w:rPr>
-        <w:t>7</w:t>
-      </w:r>
-      <w:r>
-        <w:rPr>
-          <w:rFonts w:ascii="Times New Roman" w:hAnsi="Times New Roman" w:cs="Times New Roman"/>
-          <w:sz w:val="24"/>
-          <w:lang w:val="en-GB"/>
-        </w:rPr>
         <w:t>. Research different machine learning methods used in optical character recognition</w:t>
       </w:r>
-    </w:p>
-    <w:p>
-      <w:pPr>
-        <w:pBdr>
-          <w:top w:val="single" w:sz="4" w:space="1" w:color="FF0000"/>
-          <w:left w:val="single" w:sz="4" w:space="4" w:color="FF0000"/>
-          <w:bottom w:val="single" w:sz="4" w:space="1" w:color="FF0000"/>
-          <w:right w:val="single" w:sz="4" w:space="4" w:color="FF0000"/>
-        </w:pBdr>
-        <w:jc w:val="both"/>
-        <w:rPr>
-          <w:rFonts w:ascii="Times New Roman" w:hAnsi="Times New Roman" w:cs="Times New Roman"/>
-          <w:sz w:val="24"/>
-          <w:lang w:val="en-GB"/>
-        </w:rPr>
-      </w:pPr>
     </w:p>
     <w:sectPr>
       <w:headerReference w:type="default" r:id="rId12"/>
@@ -1828,6 +2883,25 @@
       <w:szCs w:val="18"/>
     </w:rPr>
   </w:style>
+  <w:style w:type="table" w:styleId="TableGrid">
+    <w:name w:val="Table Grid"/>
+    <w:basedOn w:val="TableNormal"/>
+    <w:uiPriority w:val="39"/>
+    <w:rsid w:val="0051587F"/>
+    <w:pPr>
+      <w:spacing w:after="0" w:line="240" w:lineRule="auto"/>
+    </w:pPr>
+    <w:tblPr>
+      <w:tblBorders>
+        <w:top w:val="single" w:sz="4" w:space="0" w:color="auto"/>
+        <w:left w:val="single" w:sz="4" w:space="0" w:color="auto"/>
+        <w:bottom w:val="single" w:sz="4" w:space="0" w:color="auto"/>
+        <w:right w:val="single" w:sz="4" w:space="0" w:color="auto"/>
+        <w:insideH w:val="single" w:sz="4" w:space="0" w:color="auto"/>
+        <w:insideV w:val="single" w:sz="4" w:space="0" w:color="auto"/>
+      </w:tblBorders>
+    </w:tblPr>
+  </w:style>
 </w:styles>
 </file>
 
@@ -2097,7 +3171,7 @@
 </file>
 
 <file path=customXml/itemProps1.xml><?xml version="1.0" encoding="utf-8"?>
-<ds:datastoreItem xmlns:ds="http://schemas.openxmlformats.org/officeDocument/2006/customXml" ds:itemID="{92AB4B50-4AAC-4D3A-950E-A85B31F2E6CD}">
+<ds:datastoreItem xmlns:ds="http://schemas.openxmlformats.org/officeDocument/2006/customXml" ds:itemID="{6026A0D8-FB65-493F-B13E-758AEB92F447}">
   <ds:schemaRefs>
     <ds:schemaRef ds:uri="http://schemas.openxmlformats.org/officeDocument/2006/bibliography"/>
   </ds:schemaRefs>

</xml_diff>